<commit_message>
Update Paamestia BGT19 Dokumentation.docx
</commit_message>
<xml_diff>
--- a/documentation/Dokumentation/Paamestia BGT19 Dokumentation.docx
+++ b/documentation/Dokumentation/Paamestia BGT19 Dokumentation.docx
@@ -1255,7 +1255,10 @@
         <w:ind w:left="708"/>
       </w:pPr>
       <w:r>
-        <w:t>Nachdem der Raspberry Pi hochgefahren ist, wird eine kleine Intro-Sequenz abgespielt, und das Hauptmenü eingeblendet. Darin befinden sich die grundlegenden Funktionen der Maschine: nach Rezept mischen, freies Mischverhältnis einstellen und die Einstellungen. Über Verlassen wird das Programm beendet und die Maschine heruntergefahren. Wenn man jetzt eines der Elemente auswählt, wird zuerst eine kleine Übergangssequenz abgespielt und dann das entsprechende Menü angezeigt.</w:t>
+        <w:t xml:space="preserve">Nachdem der Raspberry Pi hochgefahren ist, wird eine kleine Intro-Sequenz abgespielt, und das Hauptmenü eingeblendet. Darin befinden sich die grundlegenden Funktionen der Maschine: nach Rezept mischen, freies Mischverhältnis einstellen und die Einstellungen. Über Verlassen wird das Programm beendet und die Maschine heruntergefahren. Wenn man jetzt eines der Elemente auswählt, </w:t>
+      </w:r>
+      <w:r>
+        <w:t>wird zum entsprechenden Menü gewechselt.</w:t>
       </w:r>
     </w:p>
     <w:p>
@@ -1274,194 +1277,6 @@
         </w:rPr>
       </w:pPr>
       <w:r>
-        <w:rPr>
-          <w:noProof/>
-        </w:rPr>
-        <mc:AlternateContent>
-          <mc:Choice Requires="wps">
-            <w:drawing>
-              <wp:anchor distT="0" distB="0" distL="114300" distR="114300" simplePos="0" relativeHeight="251660288" behindDoc="0" locked="0" layoutInCell="1" allowOverlap="1" wp14:anchorId="48287247" wp14:editId="52B4F39F">
-                <wp:simplePos x="0" y="0"/>
-                <wp:positionH relativeFrom="margin">
-                  <wp:posOffset>2918739</wp:posOffset>
-                </wp:positionH>
-                <wp:positionV relativeFrom="paragraph">
-                  <wp:posOffset>2267687</wp:posOffset>
-                </wp:positionV>
-                <wp:extent cx="2842260" cy="405765"/>
-                <wp:effectExtent l="0" t="0" r="0" b="0"/>
-                <wp:wrapSquare wrapText="bothSides"/>
-                <wp:docPr id="3" name="Textfeld 3"/>
-                <wp:cNvGraphicFramePr/>
-                <a:graphic xmlns:a="http://schemas.openxmlformats.org/drawingml/2006/main">
-                  <a:graphicData uri="http://schemas.microsoft.com/office/word/2010/wordprocessingShape">
-                    <wps:wsp>
-                      <wps:cNvSpPr txBox="1"/>
-                      <wps:spPr>
-                        <a:xfrm>
-                          <a:off x="0" y="0"/>
-                          <a:ext cx="2842260" cy="405765"/>
-                        </a:xfrm>
-                        <a:prstGeom prst="rect">
-                          <a:avLst/>
-                        </a:prstGeom>
-                        <a:solidFill>
-                          <a:prstClr val="white"/>
-                        </a:solidFill>
-                        <a:ln>
-                          <a:noFill/>
-                        </a:ln>
-                      </wps:spPr>
-                      <wps:txbx>
-                        <w:txbxContent>
-                          <w:p>
-                            <w:pPr>
-                              <w:pStyle w:val="Beschriftung"/>
-                            </w:pPr>
-                            <w:r>
-                              <w:t xml:space="preserve">Abbildung </w:t>
-                            </w:r>
-                            <w:fldSimple w:instr=" SEQ Abbildung \* ARABIC ">
-                              <w:r>
-                                <w:rPr>
-                                  <w:noProof/>
-                                </w:rPr>
-                                <w:t>1</w:t>
-                              </w:r>
-                            </w:fldSimple>
-                            <w:r>
-                              <w:t>: Das Menü "Frei mischen", hier noch mit Platzhaltern für die Bilddateien</w:t>
-                            </w:r>
-                          </w:p>
-                        </w:txbxContent>
-                      </wps:txbx>
-                      <wps:bodyPr rot="0" spcFirstLastPara="0" vertOverflow="overflow" horzOverflow="overflow" vert="horz" wrap="square" lIns="0" tIns="0" rIns="0" bIns="0" numCol="1" spcCol="0" rtlCol="0" fromWordArt="0" anchor="t" anchorCtr="0" forceAA="0" compatLnSpc="1">
-                        <a:prstTxWarp prst="textNoShape">
-                          <a:avLst/>
-                        </a:prstTxWarp>
-                        <a:spAutoFit/>
-                      </wps:bodyPr>
-                    </wps:wsp>
-                  </a:graphicData>
-                </a:graphic>
-                <wp14:sizeRelH relativeFrom="margin">
-                  <wp14:pctWidth>0</wp14:pctWidth>
-                </wp14:sizeRelH>
-                <wp14:sizeRelV relativeFrom="margin">
-                  <wp14:pctHeight>0</wp14:pctHeight>
-                </wp14:sizeRelV>
-              </wp:anchor>
-            </w:drawing>
-          </mc:Choice>
-          <mc:Fallback>
-            <w:pict>
-              <v:shapetype w14:anchorId="48287247" id="_x0000_t202" coordsize="21600,21600" o:spt="202" path="m,l,21600r21600,l21600,xe">
-                <v:stroke joinstyle="miter"/>
-                <v:path gradientshapeok="t" o:connecttype="rect"/>
-              </v:shapetype>
-              <v:shape id="Textfeld 3" o:spid="_x0000_s1026" type="#_x0000_t202" style="position:absolute;left:0;text-align:left;margin-left:229.8pt;margin-top:178.55pt;width:223.8pt;height:31.95pt;z-index:251660288;visibility:visible;mso-wrap-style:square;mso-width-percent:0;mso-height-percent:0;mso-wrap-distance-left:9pt;mso-wrap-distance-top:0;mso-wrap-distance-right:9pt;mso-wrap-distance-bottom:0;mso-position-horizontal:absolute;mso-position-horizontal-relative:margin;mso-position-vertical:absolute;mso-position-vertical-relative:text;mso-width-percent:0;mso-height-percent:0;mso-width-relative:margin;mso-height-relative:margin;v-text-anchor:top" o:gfxdata="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" stroked="f">
-                <v:textbox style="mso-fit-shape-to-text:t" inset="0,0,0,0">
-                  <w:txbxContent>
-                    <w:p>
-                      <w:pPr>
-                        <w:pStyle w:val="Beschriftung"/>
-                      </w:pPr>
-                      <w:r>
-                        <w:t xml:space="preserve">Abbildung </w:t>
-                      </w:r>
-                      <w:fldSimple w:instr=" SEQ Abbildung \* ARABIC ">
-                        <w:r>
-                          <w:rPr>
-                            <w:noProof/>
-                          </w:rPr>
-                          <w:t>1</w:t>
-                        </w:r>
-                      </w:fldSimple>
-                      <w:r>
-                        <w:t>: Das Menü "Frei mischen", hier noch mit Platzhaltern für die Bilddateien</w:t>
-                      </w:r>
-                    </w:p>
-                  </w:txbxContent>
-                </v:textbox>
-                <w10:wrap type="square" anchorx="margin"/>
-              </v:shape>
-            </w:pict>
-          </mc:Fallback>
-        </mc:AlternateContent>
-      </w:r>
-      <w:r>
-        <w:rPr>
-          <w:noProof/>
-        </w:rPr>
-        <w:drawing>
-          <wp:anchor distT="0" distB="0" distL="114300" distR="114300" simplePos="0" relativeHeight="251659264" behindDoc="0" locked="0" layoutInCell="1" allowOverlap="1" wp14:anchorId="02F2EED6" wp14:editId="3CC13393">
-            <wp:simplePos x="0" y="0"/>
-            <wp:positionH relativeFrom="margin">
-              <wp:align>right</wp:align>
-            </wp:positionH>
-            <wp:positionV relativeFrom="paragraph">
-              <wp:posOffset>1796</wp:posOffset>
-            </wp:positionV>
-            <wp:extent cx="2852420" cy="2251710"/>
-            <wp:effectExtent l="0" t="0" r="5080" b="0"/>
-            <wp:wrapSquare wrapText="bothSides"/>
-            <wp:docPr id="1" name="Grafik 1">
-              <a:extLst xmlns:a="http://schemas.openxmlformats.org/drawingml/2006/main">
-                <a:ext uri="{C183D7F6-B498-43B3-948B-1728B52AA6E4}">
-                  <adec:decorative xmlns:adec="http://schemas.microsoft.com/office/drawing/2017/decorative" val="0"/>
-                </a:ext>
-              </a:extLst>
-            </wp:docPr>
-            <wp:cNvGraphicFramePr>
-              <a:graphicFrameLocks xmlns:a="http://schemas.openxmlformats.org/drawingml/2006/main" noChangeAspect="1"/>
-            </wp:cNvGraphicFramePr>
-            <a:graphic xmlns:a="http://schemas.openxmlformats.org/drawingml/2006/main">
-              <a:graphicData uri="http://schemas.openxmlformats.org/drawingml/2006/picture">
-                <pic:pic xmlns:pic="http://schemas.openxmlformats.org/drawingml/2006/picture">
-                  <pic:nvPicPr>
-                    <pic:cNvPr id="1" name="Grafik 1">
-                      <a:extLst>
-                        <a:ext uri="{C183D7F6-B498-43B3-948B-1728B52AA6E4}">
-                          <adec:decorative xmlns:adec="http://schemas.microsoft.com/office/drawing/2017/decorative" val="0"/>
-                        </a:ext>
-                      </a:extLst>
-                    </pic:cNvPr>
-                    <pic:cNvPicPr/>
-                  </pic:nvPicPr>
-                  <pic:blipFill>
-                    <a:blip r:embed="rId8" cstate="print">
-                      <a:extLst>
-                        <a:ext uri="{28A0092B-C50C-407E-A947-70E740481C1C}">
-                          <a14:useLocalDpi xmlns:a14="http://schemas.microsoft.com/office/drawing/2010/main" val="0"/>
-                        </a:ext>
-                      </a:extLst>
-                    </a:blip>
-                    <a:stretch>
-                      <a:fillRect/>
-                    </a:stretch>
-                  </pic:blipFill>
-                  <pic:spPr>
-                    <a:xfrm>
-                      <a:off x="0" y="0"/>
-                      <a:ext cx="2852420" cy="2251710"/>
-                    </a:xfrm>
-                    <a:prstGeom prst="rect">
-                      <a:avLst/>
-                    </a:prstGeom>
-                  </pic:spPr>
-                </pic:pic>
-              </a:graphicData>
-            </a:graphic>
-            <wp14:sizeRelH relativeFrom="margin">
-              <wp14:pctWidth>0</wp14:pctWidth>
-            </wp14:sizeRelH>
-            <wp14:sizeRelV relativeFrom="margin">
-              <wp14:pctHeight>0</wp14:pctHeight>
-            </wp14:sizeRelV>
-          </wp:anchor>
-        </w:drawing>
-      </w:r>
-      <w:r>
         <w:t>Im Menü „Frei mischen“ kann ein eigenes Mischverhältnis festgelegt werden. Angezeigt wird dies durch mehrere Balken, die das Verhältnis anzeigen und einer kleinen Anzeige oben, die gesamte Menge anzeigt.</w:t>
       </w:r>
       <w:r>
@@ -1489,6 +1304,78 @@
           <w:noProof/>
         </w:rPr>
         <w:t>.</w:t>
+      </w:r>
+    </w:p>
+    <w:p>
+      <w:pPr>
+        <w:pStyle w:val="berschrift2"/>
+        <w:numPr>
+          <w:ilvl w:val="1"/>
+          <w:numId w:val="7"/>
+        </w:numPr>
+        <w:rPr>
+          <w:noProof/>
+        </w:rPr>
+      </w:pPr>
+      <w:r>
+        <w:rPr>
+          <w:noProof/>
+        </w:rPr>
+        <w:t>Rezepte selber erstellen und importieren</w:t>
+      </w:r>
+    </w:p>
+    <w:p>
+      <w:pPr>
+        <w:ind w:left="708"/>
+      </w:pPr>
+      <w:r>
+        <w:t>Es ist auch möglich eigene Rezepte zu erstellen, die dann importiert werden können. Die Syntax einer Rezeptdatei ist relativ einfach:</w:t>
+      </w:r>
+    </w:p>
+    <w:p>
+      <w:pPr>
+        <w:pStyle w:val="Listenabsatz"/>
+        <w:numPr>
+          <w:ilvl w:val="0"/>
+          <w:numId w:val="21"/>
+        </w:numPr>
+      </w:pPr>
+      <w:r>
+        <w:t>In der ersten Zeile steht ein kleiner Infotext zum Rezept</w:t>
+      </w:r>
+    </w:p>
+    <w:p>
+      <w:pPr>
+        <w:pStyle w:val="Listenabsatz"/>
+        <w:numPr>
+          <w:ilvl w:val="0"/>
+          <w:numId w:val="21"/>
+        </w:numPr>
+      </w:pPr>
+      <w:r>
+        <w:t>In den darauffolgenden Zeilen steht das eigentliche Rezept mit folgender Formatierung: &lt;Getränk&gt;,&lt;Menge (in ml)&gt;.</w:t>
+      </w:r>
+      <w:r>
+        <w:t xml:space="preserve"> Dabei sind bis zu 5 Getränke möglich</w:t>
+      </w:r>
+      <w:r>
+        <w:t>.</w:t>
+      </w:r>
+    </w:p>
+    <w:p>
+      <w:pPr>
+        <w:ind w:firstLine="708"/>
+      </w:pPr>
+      <w:r>
+        <w:t>Dies könnte dann beispielhaft so aussehen:</w:t>
+      </w:r>
+    </w:p>
+    <w:p>
+      <w:pPr>
+        <w:ind w:firstLine="708"/>
+      </w:pPr>
+      <w:r>
+        <w:t>&lt;Hier Bild von Beispielrezept einfügen&gt;</w:t>
       </w:r>
     </w:p>
     <w:p>
@@ -1539,7 +1426,35 @@
         <w:ind w:left="708"/>
       </w:pPr>
       <w:r>
-        <w:t xml:space="preserve">Als ersten Arbeitsschritt haben wir die Modelle in Autodesk Fusion 360 erstellt, dann als eine Netzdatei im STL-Format exportiert. Um das 3D-Modell für den Druck vorzubereiten muss es geslict werden. Dabei werden die Bewegungen, die der Drucker ausführen muss, berechnet. Außerdem können zusätzliche Einstellungen geändert werden, z.B. die Temperatur der Düse, die Geschwindigkeit des Druckkopfs und die Schichthöhe. Diese Einstellungen beeinflussen das Verhalten des Druckers, und damit die benötigte Zeit und Qualität des Drucks. Für diesen Aufgabenschritt gibt es spezielle Software, wir haben hier Cura verwendet. Aus dem Slicen entsteht eine G-Code-Datei, die alle Anweisungen und Einstellungen enthält. Diese Anweisungen </w:t>
+        <w:t xml:space="preserve">Als ersten Arbeitsschritt </w:t>
+      </w:r>
+      <w:r>
+        <w:t>wurden die</w:t>
+      </w:r>
+      <w:r>
+        <w:t xml:space="preserve"> Modelle in Autodesk Fusion 360 erstellt</w:t>
+      </w:r>
+      <w:r>
+        <w:t xml:space="preserve"> und</w:t>
+      </w:r>
+      <w:r>
+        <w:t xml:space="preserve"> dann als eine Netzdatei im STL-Format exportiert. Um das 3D-Modell für den Druck vorzubereiten muss es </w:t>
+      </w:r>
+      <w:r>
+        <w:t>„</w:t>
+      </w:r>
+      <w:r>
+        <w:t>geslict</w:t>
+      </w:r>
+      <w:r>
+        <w:t>“</w:t>
+      </w:r>
+      <w:r>
+        <w:t xml:space="preserve"> werden. Dabei werden die Bewegungen, die der Drucker ausführen muss, berechnet. Außerdem können zusätzliche Einstellungen geändert werden, z.B. die Temperatur der Düse, die Geschwindigkeit des Druckkopfs und die Schichthöhe. Diese Einstellungen beeinflussen das Verhalten des Druckers, und damit die benötigte Zeit und Qualität des Drucks. Für diesen Aufgabenschritt gibt es spezielle Software, wir haben hier Cura verwendet. Aus dem Slicen entsteht eine G-Code-Datei, die alle Anweisungen und </w:t>
+      </w:r>
+      <w:r>
+        <w:lastRenderedPageBreak/>
+        <w:t xml:space="preserve">Einstellungen enthält. Diese Anweisungen </w:t>
       </w:r>
       <w:r>
         <w:t>auf eine SD-Karte geschrieben und vom Drucker ausgeführt.</w:t>
@@ -1556,11 +1471,7 @@
         <w:t xml:space="preserve"> Eine besondere Herausforderung dabei war</w:t>
       </w:r>
       <w:r>
-        <w:t xml:space="preserve"> </w:t>
-      </w:r>
-      <w:r>
-        <w:lastRenderedPageBreak/>
-        <w:t>es, die Bauteile so zu designen, dass sie ausreichend stabil sind, aber immer noch gedrückt werden können. Zum Beispiel müssen zu große Überhänge vermieden werden, oder das Bauteil aufgeteilt werden, damit es auf die Oberfläche des Druckers passt.</w:t>
+        <w:t xml:space="preserve"> es, die Bauteile so zu designen, dass sie ausreichend stabil sind, aber immer noch gedrückt werden können. Zum Beispiel müssen zu große Überhänge vermieden werden, oder das Bauteil aufgeteilt werden, damit es auf die Oberfläche des Druckers passt.</w:t>
       </w:r>
     </w:p>
     <w:p>
@@ -1652,9 +1563,6 @@
           </w:tcPr>
           <w:p>
             <w:r>
-              <w:rPr>
-                <w:color w:val="FF0000"/>
-              </w:rPr>
               <w:t>Rot</w:t>
             </w:r>
           </w:p>
@@ -1680,9 +1588,6 @@
           </w:tcPr>
           <w:p>
             <w:r>
-              <w:rPr>
-                <w:color w:val="FFC000"/>
-              </w:rPr>
               <w:t>Orange</w:t>
             </w:r>
           </w:p>
@@ -1713,9 +1618,6 @@
               </w:rPr>
             </w:pPr>
             <w:r>
-              <w:rPr>
-                <w:color w:val="FFFF00"/>
-              </w:rPr>
               <w:t>Gelb</w:t>
             </w:r>
           </w:p>
@@ -1795,9 +1697,6 @@
           </w:tcPr>
           <w:p>
             <w:r>
-              <w:rPr>
-                <w:color w:val="00B050"/>
-              </w:rPr>
               <w:t>Grün</w:t>
             </w:r>
           </w:p>
@@ -1823,9 +1722,6 @@
           </w:tcPr>
           <w:p>
             <w:r>
-              <w:rPr>
-                <w:color w:val="0070C0"/>
-              </w:rPr>
               <w:t>Blau</w:t>
             </w:r>
           </w:p>
@@ -1851,9 +1747,6 @@
           </w:tcPr>
           <w:p>
             <w:r>
-              <w:rPr>
-                <w:color w:val="7030A0"/>
-              </w:rPr>
               <w:t>Lila</w:t>
             </w:r>
           </w:p>
@@ -1877,7 +1770,11 @@
           <w:tcPr>
             <w:tcW w:w="2336" w:type="pct"/>
           </w:tcPr>
-          <w:p/>
+          <w:p>
+            <w:r>
+              <w:t>Blau</w:t>
+            </w:r>
+          </w:p>
         </w:tc>
       </w:tr>
       <w:tr>
@@ -1902,6 +1799,9 @@
             <w:r>
               <w:t>Weiß</w:t>
             </w:r>
+            <w:r>
+              <w:t xml:space="preserve"> / hellgrau</w:t>
+            </w:r>
           </w:p>
         </w:tc>
       </w:tr>
@@ -1916,15 +1816,13 @@
         <w:ind w:left="708"/>
       </w:pPr>
       <w:r>
-        <w:t xml:space="preserve">Bei der Verdrahtung mussten wir außerdem auf die anliegende Spannung achten. Wir benötigten auf jeden Fall 12 Volt für die Magnetventile und die Pumpe, allerdings verkraftet der Raspberry Pi nur 5 Volt. Um die Spannung herunter zu regeln, haben wir einen </w:t>
-      </w:r>
-      <w:proofErr w:type="spellStart"/>
-      <w:r>
-        <w:t>Step</w:t>
-      </w:r>
-      <w:proofErr w:type="spellEnd"/>
-      <w:r>
-        <w:t>-Down-Converter verwendet.</w:t>
+        <w:t xml:space="preserve">Bei der Verdrahtung mussten wir außerdem auf die anliegende Spannung achten. Wir benötigten auf jeden Fall 12 Volt für die Magnetventile und die Pumpe, allerdings verkraftet der Raspberry Pi nur 5 Volt. Um die Spannung </w:t>
+      </w:r>
+      <w:r>
+        <w:t>herunter zu regeln</w:t>
+      </w:r>
+      <w:r>
+        <w:t>, haben wir einen Step-Down-Converter verwendet.</w:t>
       </w:r>
     </w:p>
     <w:p>
@@ -2006,7 +1904,7 @@
       <w:r>
         <w:t xml:space="preserve">sowohl öffentlich in einem </w:t>
       </w:r>
-      <w:hyperlink r:id="rId9" w:history="1">
+      <w:hyperlink r:id="rId8" w:history="1">
         <w:r>
           <w:rPr>
             <w:rStyle w:val="Hyperlink"/>
@@ -2040,7 +1938,11 @@
         <w:jc w:val="both"/>
       </w:pPr>
       <w:r>
-        <w:t xml:space="preserve">Wir haben als Betriebssystem Raspbian OS verwendet, da es speziell für den Raspberry Pi entwickelt wurde und leicht einzusetzen ist. Außerdem bietet es einige praktische Werkzeuge an, wie zum Beispiel das Netzwerkprotokoll </w:t>
+        <w:t xml:space="preserve">Wir haben als Betriebssystem Raspbian OS verwendet, da es speziell für den Raspberry Pi entwickelt wurde und leicht einzusetzen ist. Außerdem bietet es einige praktische Werkzeuge </w:t>
+      </w:r>
+      <w:r>
+        <w:lastRenderedPageBreak/>
+        <w:t xml:space="preserve">an, wie zum Beispiel das Netzwerkprotokoll </w:t>
       </w:r>
       <w:r>
         <w:t>Secure Shell, kurz</w:t>
@@ -2066,7 +1968,6 @@
         <w:jc w:val="both"/>
       </w:pPr>
       <w:r>
-        <w:lastRenderedPageBreak/>
         <w:t>Es ist außerdem immer noch möglich, auf das Betriebssystem hinter dem Programm zuzugreifen. Dafür werden lediglich ein Maus und Tastatur benötigt. Um das Programm zu beenden, muss einfach nur die ESC-Taste gedrückt werden. Würde man VERLASSEN im Hauptmenü auswählen, wird das gesamte System heruntergefahren.</w:t>
       </w:r>
     </w:p>
@@ -2229,15 +2130,7 @@
         <w:jc w:val="both"/>
       </w:pPr>
       <w:r>
-        <w:t>In dieser Datei werden alle Objekte und Variablen, die global, das heißt in allen Dateien verfügbar sein müssen, aufgelistet. Dazu gehören unter anderem der Dateipfad zum Quellcode (</w:t>
-      </w:r>
-      <w:proofErr w:type="spellStart"/>
-      <w:r>
-        <w:t>gen_path</w:t>
-      </w:r>
-      <w:proofErr w:type="spellEnd"/>
-      <w:r>
-        <w:t>), um problemlos auf Bild-, Video- und Textdateien zugreifen zu können.</w:t>
+        <w:t>In dieser Datei werden alle Objekte und Variablen, die global, das heißt in allen Dateien verfügbar sein müssen, aufgelistet. Dazu gehören unter anderem der Dateipfad zum Quellcode (gen_path), um problemlos auf Bild-, Video- und Textdateien zugreifen zu können.</w:t>
       </w:r>
     </w:p>
     <w:p>
@@ -2272,11 +2165,11 @@
         <w:jc w:val="both"/>
       </w:pPr>
       <w:r>
-        <w:t xml:space="preserve">Dieses Modul bietet alle benötigten Werkzeuge für graphische Benutzerumgebung auf dem Monitor. Dies beinhaltet eine Klasse für die Video-Wiedergabe, eine für die Schaltflächen, und weitere. Hier haben wir die Module pygame und opencv verwendet. Das Pygame-Modul ist eigentlich für Spiele gedacht, ist aber relativ simpel und erlaubt es, schnell und einfach ein Fenster zu erstellen und darauf Bilder und Texte anzuzeigen. Daher haben wir es auch bei einem Großteil der GUI verwendet. Bei Animationen, bzw. Video gestaltete sich allerdings ein kleines Problem: Zuerst unterstützt das Pygame-Modul keine Wiedergabe von Video, also haben wir uns entschieden, einzelne Bilder zu nehmen, um diese dann wie ein Daumenkino abzuspielen. Allerdings wurde dann die Anzahl der Bilder so groß, dass der Arbeitsspeicher komplett ausgefüllt werden würde, und das Programm abstürzt. Schließlich fand sich mit dem OpenCV-Modul doch noch eine Lösung, um Videos abzuspielen. Hier mussten wir zwar die </w:t>
+        <w:t xml:space="preserve">Dieses Modul bietet alle benötigten Werkzeuge für graphische Benutzerumgebung auf dem Monitor. Dies beinhaltet eine Klasse für die Video-Wiedergabe, eine für die Schaltflächen, und weitere. Hier haben wir die Module pygame und opencv verwendet. Das Pygame-Modul ist eigentlich für Spiele gedacht, ist aber relativ simpel und erlaubt es, schnell und einfach ein Fenster zu erstellen und darauf Bilder und Texte anzuzeigen. Daher haben wir es auch bei </w:t>
       </w:r>
       <w:r>
         <w:lastRenderedPageBreak/>
-        <w:t>Auflösung weit runtersetzen, um eine ausreichende Framerate zu erreichen, aber immerhin läuft das Programm.</w:t>
+        <w:t>einem Großteil der GUI verwendet. Bei Animationen, bzw. Video gestaltete sich allerdings ein kleines Problem: Zuerst unterstützt das Pygame-Modul keine Wiedergabe von Video, also haben wir uns entschieden, einzelne Bilder zu nehmen, um diese dann wie ein Daumenkino abzuspielen. Allerdings wurde dann die Anzahl der Bilder so groß, dass der Arbeitsspeicher komplett ausgefüllt werden würde, und das Programm abstürzt. Schließlich fand sich mit dem OpenCV-Modul doch noch eine Lösung, um Videos abzuspielen. Hier mussten wir zwar die Auflösung weit runtersetzen, um eine ausreichende Framerate zu erreichen, aber immerhin läuft das Programm.</w:t>
       </w:r>
     </w:p>
     <w:p>
@@ -2313,8 +2206,28 @@
         <w:t>Das Auslesen gestaltete sich etwas schwieriger, weil wir immer nur ein Signal haben wollen, wenn die Taste runtergedrückt wird. Wenn die Taste gehalten wird, sollte kein Signal mehr vorhanden sein. Dazu wird der aktuelle Wert mit dem vorherigen verglichen, und wenn das vorherige Signal noch bei 0 war und der aktuelle bei 1 ist, wird ein Signal ausgegeben. Dafür haben wir die Funktion update_input() erstellt, um immer den aktuellen Stand zu haben. Die zweite Funktion, read_input(), gibt den aktuellen Stand eines bestimmten Tasters aus.</w:t>
       </w:r>
     </w:p>
+    <w:p>
+      <w:pPr>
+        <w:pStyle w:val="berschrift3"/>
+        <w:numPr>
+          <w:ilvl w:val="2"/>
+          <w:numId w:val="7"/>
+        </w:numPr>
+      </w:pPr>
+      <w:r>
+        <w:t>src-Ordner</w:t>
+      </w:r>
+    </w:p>
+    <w:p>
+      <w:pPr>
+        <w:ind w:left="720"/>
+      </w:pPr>
+      <w:r>
+        <w:t>Dieser Ordner beinhaltet alle Dateien, die das Programm benötigt. Dazu gehören sämtliche Bilder, Videos und Schriftarten, die die Oberfläche ausmachen und die Rezeptdateien</w:t>
+      </w:r>
+    </w:p>
     <w:sectPr>
-      <w:footerReference w:type="default" r:id="rId10"/>
+      <w:footerReference w:type="default" r:id="rId9"/>
       <w:pgSz w:w="11906" w:h="16838"/>
       <w:pgMar w:top="1417" w:right="1417" w:bottom="1134" w:left="1417" w:header="708" w:footer="708" w:gutter="0"/>
       <w:cols w:space="708"/>
@@ -2359,6 +2272,7 @@
         <w:docPartUnique/>
       </w:docPartObj>
     </w:sdtPr>
+    <w:sdtEndPr/>
     <w:sdtContent>
       <w:p>
         <w:pPr>
@@ -2766,6 +2680,92 @@
     </w:lvl>
   </w:abstractNum>
   <w:abstractNum w:abstractNumId="4" w15:restartNumberingAfterBreak="0">
+    <w:nsid w:val="07E46C0D"/>
+    <w:multiLevelType w:val="multilevel"/>
+    <w:tmpl w:val="0407001F"/>
+    <w:lvl w:ilvl="0">
+      <w:start w:val="1"/>
+      <w:numFmt w:val="decimal"/>
+      <w:lvlText w:val="%1."/>
+      <w:lvlJc w:val="left"/>
+      <w:pPr>
+        <w:ind w:left="360" w:hanging="360"/>
+      </w:pPr>
+    </w:lvl>
+    <w:lvl w:ilvl="1">
+      <w:start w:val="1"/>
+      <w:numFmt w:val="decimal"/>
+      <w:lvlText w:val="%1.%2."/>
+      <w:lvlJc w:val="left"/>
+      <w:pPr>
+        <w:ind w:left="792" w:hanging="432"/>
+      </w:pPr>
+    </w:lvl>
+    <w:lvl w:ilvl="2">
+      <w:start w:val="1"/>
+      <w:numFmt w:val="decimal"/>
+      <w:lvlText w:val="%1.%2.%3."/>
+      <w:lvlJc w:val="left"/>
+      <w:pPr>
+        <w:ind w:left="1224" w:hanging="504"/>
+      </w:pPr>
+    </w:lvl>
+    <w:lvl w:ilvl="3">
+      <w:start w:val="1"/>
+      <w:numFmt w:val="decimal"/>
+      <w:lvlText w:val="%1.%2.%3.%4."/>
+      <w:lvlJc w:val="left"/>
+      <w:pPr>
+        <w:ind w:left="1728" w:hanging="648"/>
+      </w:pPr>
+    </w:lvl>
+    <w:lvl w:ilvl="4">
+      <w:start w:val="1"/>
+      <w:numFmt w:val="decimal"/>
+      <w:lvlText w:val="%1.%2.%3.%4.%5."/>
+      <w:lvlJc w:val="left"/>
+      <w:pPr>
+        <w:ind w:left="2232" w:hanging="792"/>
+      </w:pPr>
+    </w:lvl>
+    <w:lvl w:ilvl="5">
+      <w:start w:val="1"/>
+      <w:numFmt w:val="decimal"/>
+      <w:lvlText w:val="%1.%2.%3.%4.%5.%6."/>
+      <w:lvlJc w:val="left"/>
+      <w:pPr>
+        <w:ind w:left="2736" w:hanging="936"/>
+      </w:pPr>
+    </w:lvl>
+    <w:lvl w:ilvl="6">
+      <w:start w:val="1"/>
+      <w:numFmt w:val="decimal"/>
+      <w:lvlText w:val="%1.%2.%3.%4.%5.%6.%7."/>
+      <w:lvlJc w:val="left"/>
+      <w:pPr>
+        <w:ind w:left="3240" w:hanging="1080"/>
+      </w:pPr>
+    </w:lvl>
+    <w:lvl w:ilvl="7">
+      <w:start w:val="1"/>
+      <w:numFmt w:val="decimal"/>
+      <w:lvlText w:val="%1.%2.%3.%4.%5.%6.%7.%8."/>
+      <w:lvlJc w:val="left"/>
+      <w:pPr>
+        <w:ind w:left="3744" w:hanging="1224"/>
+      </w:pPr>
+    </w:lvl>
+    <w:lvl w:ilvl="8">
+      <w:start w:val="1"/>
+      <w:numFmt w:val="decimal"/>
+      <w:lvlText w:val="%1.%2.%3.%4.%5.%6.%7.%8.%9."/>
+      <w:lvlJc w:val="left"/>
+      <w:pPr>
+        <w:ind w:left="4320" w:hanging="1440"/>
+      </w:pPr>
+    </w:lvl>
+  </w:abstractNum>
+  <w:abstractNum w:abstractNumId="5" w15:restartNumberingAfterBreak="0">
     <w:nsid w:val="0A5505AD"/>
     <w:multiLevelType w:val="multilevel"/>
     <w:tmpl w:val="0407001F"/>
@@ -2851,7 +2851,7 @@
       </w:pPr>
     </w:lvl>
   </w:abstractNum>
-  <w:abstractNum w:abstractNumId="5" w15:restartNumberingAfterBreak="0">
+  <w:abstractNum w:abstractNumId="6" w15:restartNumberingAfterBreak="0">
     <w:nsid w:val="13D7666D"/>
     <w:multiLevelType w:val="hybridMultilevel"/>
     <w:tmpl w:val="C84A5CB0"/>
@@ -2964,7 +2964,7 @@
       </w:rPr>
     </w:lvl>
   </w:abstractNum>
-  <w:abstractNum w:abstractNumId="6" w15:restartNumberingAfterBreak="0">
+  <w:abstractNum w:abstractNumId="7" w15:restartNumberingAfterBreak="0">
     <w:nsid w:val="22000458"/>
     <w:multiLevelType w:val="hybridMultilevel"/>
     <w:tmpl w:val="65C22010"/>
@@ -3053,7 +3053,7 @@
       </w:pPr>
     </w:lvl>
   </w:abstractNum>
-  <w:abstractNum w:abstractNumId="7" w15:restartNumberingAfterBreak="0">
+  <w:abstractNum w:abstractNumId="8" w15:restartNumberingAfterBreak="0">
     <w:nsid w:val="2D391F9F"/>
     <w:multiLevelType w:val="multilevel"/>
     <w:tmpl w:val="0407001F"/>
@@ -3139,7 +3139,7 @@
       </w:pPr>
     </w:lvl>
   </w:abstractNum>
-  <w:abstractNum w:abstractNumId="8" w15:restartNumberingAfterBreak="0">
+  <w:abstractNum w:abstractNumId="9" w15:restartNumberingAfterBreak="0">
     <w:nsid w:val="329830B1"/>
     <w:multiLevelType w:val="hybridMultilevel"/>
     <w:tmpl w:val="FC0C1232"/>
@@ -3228,7 +3228,206 @@
       </w:pPr>
     </w:lvl>
   </w:abstractNum>
-  <w:abstractNum w:abstractNumId="9" w15:restartNumberingAfterBreak="0">
+  <w:abstractNum w:abstractNumId="10" w15:restartNumberingAfterBreak="0">
+    <w:nsid w:val="3FE31E7B"/>
+    <w:multiLevelType w:val="multilevel"/>
+    <w:tmpl w:val="0407001F"/>
+    <w:lvl w:ilvl="0">
+      <w:start w:val="1"/>
+      <w:numFmt w:val="decimal"/>
+      <w:lvlText w:val="%1."/>
+      <w:lvlJc w:val="left"/>
+      <w:pPr>
+        <w:ind w:left="360" w:hanging="360"/>
+      </w:pPr>
+    </w:lvl>
+    <w:lvl w:ilvl="1">
+      <w:start w:val="1"/>
+      <w:numFmt w:val="decimal"/>
+      <w:lvlText w:val="%1.%2."/>
+      <w:lvlJc w:val="left"/>
+      <w:pPr>
+        <w:ind w:left="792" w:hanging="432"/>
+      </w:pPr>
+    </w:lvl>
+    <w:lvl w:ilvl="2">
+      <w:start w:val="1"/>
+      <w:numFmt w:val="decimal"/>
+      <w:lvlText w:val="%1.%2.%3."/>
+      <w:lvlJc w:val="left"/>
+      <w:pPr>
+        <w:ind w:left="1224" w:hanging="504"/>
+      </w:pPr>
+    </w:lvl>
+    <w:lvl w:ilvl="3">
+      <w:start w:val="1"/>
+      <w:numFmt w:val="decimal"/>
+      <w:lvlText w:val="%1.%2.%3.%4."/>
+      <w:lvlJc w:val="left"/>
+      <w:pPr>
+        <w:ind w:left="1728" w:hanging="648"/>
+      </w:pPr>
+    </w:lvl>
+    <w:lvl w:ilvl="4">
+      <w:start w:val="1"/>
+      <w:numFmt w:val="decimal"/>
+      <w:lvlText w:val="%1.%2.%3.%4.%5."/>
+      <w:lvlJc w:val="left"/>
+      <w:pPr>
+        <w:ind w:left="2232" w:hanging="792"/>
+      </w:pPr>
+    </w:lvl>
+    <w:lvl w:ilvl="5">
+      <w:start w:val="1"/>
+      <w:numFmt w:val="decimal"/>
+      <w:lvlText w:val="%1.%2.%3.%4.%5.%6."/>
+      <w:lvlJc w:val="left"/>
+      <w:pPr>
+        <w:ind w:left="2736" w:hanging="936"/>
+      </w:pPr>
+    </w:lvl>
+    <w:lvl w:ilvl="6">
+      <w:start w:val="1"/>
+      <w:numFmt w:val="decimal"/>
+      <w:lvlText w:val="%1.%2.%3.%4.%5.%6.%7."/>
+      <w:lvlJc w:val="left"/>
+      <w:pPr>
+        <w:ind w:left="3240" w:hanging="1080"/>
+      </w:pPr>
+    </w:lvl>
+    <w:lvl w:ilvl="7">
+      <w:start w:val="1"/>
+      <w:numFmt w:val="decimal"/>
+      <w:lvlText w:val="%1.%2.%3.%4.%5.%6.%7.%8."/>
+      <w:lvlJc w:val="left"/>
+      <w:pPr>
+        <w:ind w:left="3744" w:hanging="1224"/>
+      </w:pPr>
+    </w:lvl>
+    <w:lvl w:ilvl="8">
+      <w:start w:val="1"/>
+      <w:numFmt w:val="decimal"/>
+      <w:lvlText w:val="%1.%2.%3.%4.%5.%6.%7.%8.%9."/>
+      <w:lvlJc w:val="left"/>
+      <w:pPr>
+        <w:ind w:left="4320" w:hanging="1440"/>
+      </w:pPr>
+    </w:lvl>
+  </w:abstractNum>
+  <w:abstractNum w:abstractNumId="11" w15:restartNumberingAfterBreak="0">
+    <w:nsid w:val="415229ED"/>
+    <w:multiLevelType w:val="hybridMultilevel"/>
+    <w:tmpl w:val="3E0CE790"/>
+    <w:lvl w:ilvl="0" w:tplc="04070001">
+      <w:start w:val="1"/>
+      <w:numFmt w:val="bullet"/>
+      <w:lvlText w:val=""/>
+      <w:lvlJc w:val="left"/>
+      <w:pPr>
+        <w:ind w:left="1428" w:hanging="360"/>
+      </w:pPr>
+      <w:rPr>
+        <w:rFonts w:ascii="Symbol" w:hAnsi="Symbol" w:hint="default"/>
+      </w:rPr>
+    </w:lvl>
+    <w:lvl w:ilvl="1" w:tplc="04070003" w:tentative="1">
+      <w:start w:val="1"/>
+      <w:numFmt w:val="bullet"/>
+      <w:lvlText w:val="o"/>
+      <w:lvlJc w:val="left"/>
+      <w:pPr>
+        <w:ind w:left="2148" w:hanging="360"/>
+      </w:pPr>
+      <w:rPr>
+        <w:rFonts w:ascii="Courier New" w:hAnsi="Courier New" w:cs="Courier New" w:hint="default"/>
+      </w:rPr>
+    </w:lvl>
+    <w:lvl w:ilvl="2" w:tplc="04070005" w:tentative="1">
+      <w:start w:val="1"/>
+      <w:numFmt w:val="bullet"/>
+      <w:lvlText w:val=""/>
+      <w:lvlJc w:val="left"/>
+      <w:pPr>
+        <w:ind w:left="2868" w:hanging="360"/>
+      </w:pPr>
+      <w:rPr>
+        <w:rFonts w:ascii="Wingdings" w:hAnsi="Wingdings" w:hint="default"/>
+      </w:rPr>
+    </w:lvl>
+    <w:lvl w:ilvl="3" w:tplc="04070001" w:tentative="1">
+      <w:start w:val="1"/>
+      <w:numFmt w:val="bullet"/>
+      <w:lvlText w:val=""/>
+      <w:lvlJc w:val="left"/>
+      <w:pPr>
+        <w:ind w:left="3588" w:hanging="360"/>
+      </w:pPr>
+      <w:rPr>
+        <w:rFonts w:ascii="Symbol" w:hAnsi="Symbol" w:hint="default"/>
+      </w:rPr>
+    </w:lvl>
+    <w:lvl w:ilvl="4" w:tplc="04070003" w:tentative="1">
+      <w:start w:val="1"/>
+      <w:numFmt w:val="bullet"/>
+      <w:lvlText w:val="o"/>
+      <w:lvlJc w:val="left"/>
+      <w:pPr>
+        <w:ind w:left="4308" w:hanging="360"/>
+      </w:pPr>
+      <w:rPr>
+        <w:rFonts w:ascii="Courier New" w:hAnsi="Courier New" w:cs="Courier New" w:hint="default"/>
+      </w:rPr>
+    </w:lvl>
+    <w:lvl w:ilvl="5" w:tplc="04070005" w:tentative="1">
+      <w:start w:val="1"/>
+      <w:numFmt w:val="bullet"/>
+      <w:lvlText w:val=""/>
+      <w:lvlJc w:val="left"/>
+      <w:pPr>
+        <w:ind w:left="5028" w:hanging="360"/>
+      </w:pPr>
+      <w:rPr>
+        <w:rFonts w:ascii="Wingdings" w:hAnsi="Wingdings" w:hint="default"/>
+      </w:rPr>
+    </w:lvl>
+    <w:lvl w:ilvl="6" w:tplc="04070001" w:tentative="1">
+      <w:start w:val="1"/>
+      <w:numFmt w:val="bullet"/>
+      <w:lvlText w:val=""/>
+      <w:lvlJc w:val="left"/>
+      <w:pPr>
+        <w:ind w:left="5748" w:hanging="360"/>
+      </w:pPr>
+      <w:rPr>
+        <w:rFonts w:ascii="Symbol" w:hAnsi="Symbol" w:hint="default"/>
+      </w:rPr>
+    </w:lvl>
+    <w:lvl w:ilvl="7" w:tplc="04070003" w:tentative="1">
+      <w:start w:val="1"/>
+      <w:numFmt w:val="bullet"/>
+      <w:lvlText w:val="o"/>
+      <w:lvlJc w:val="left"/>
+      <w:pPr>
+        <w:ind w:left="6468" w:hanging="360"/>
+      </w:pPr>
+      <w:rPr>
+        <w:rFonts w:ascii="Courier New" w:hAnsi="Courier New" w:cs="Courier New" w:hint="default"/>
+      </w:rPr>
+    </w:lvl>
+    <w:lvl w:ilvl="8" w:tplc="04070005" w:tentative="1">
+      <w:start w:val="1"/>
+      <w:numFmt w:val="bullet"/>
+      <w:lvlText w:val=""/>
+      <w:lvlJc w:val="left"/>
+      <w:pPr>
+        <w:ind w:left="7188" w:hanging="360"/>
+      </w:pPr>
+      <w:rPr>
+        <w:rFonts w:ascii="Wingdings" w:hAnsi="Wingdings" w:hint="default"/>
+      </w:rPr>
+    </w:lvl>
+  </w:abstractNum>
+  <w:abstractNum w:abstractNumId="12" w15:restartNumberingAfterBreak="0">
     <w:nsid w:val="4F2336F3"/>
     <w:multiLevelType w:val="multilevel"/>
     <w:tmpl w:val="0407001F"/>
@@ -3314,7 +3513,7 @@
       </w:pPr>
     </w:lvl>
   </w:abstractNum>
-  <w:abstractNum w:abstractNumId="10" w15:restartNumberingAfterBreak="0">
+  <w:abstractNum w:abstractNumId="13" w15:restartNumberingAfterBreak="0">
     <w:nsid w:val="52D86111"/>
     <w:multiLevelType w:val="hybridMultilevel"/>
     <w:tmpl w:val="14649AF2"/>
@@ -3427,7 +3626,7 @@
       </w:rPr>
     </w:lvl>
   </w:abstractNum>
-  <w:abstractNum w:abstractNumId="11" w15:restartNumberingAfterBreak="0">
+  <w:abstractNum w:abstractNumId="14" w15:restartNumberingAfterBreak="0">
     <w:nsid w:val="52EF7456"/>
     <w:multiLevelType w:val="hybridMultilevel"/>
     <w:tmpl w:val="DC02D2EE"/>
@@ -3516,121 +3715,121 @@
       </w:pPr>
     </w:lvl>
   </w:abstractNum>
-  <w:abstractNum w:abstractNumId="12" w15:restartNumberingAfterBreak="0">
+  <w:abstractNum w:abstractNumId="15" w15:restartNumberingAfterBreak="0">
     <w:nsid w:val="5677563F"/>
     <w:multiLevelType w:val="hybridMultilevel"/>
-    <w:tmpl w:val="3B12A9D8"/>
-    <w:lvl w:ilvl="0" w:tplc="AE801508">
+    <w:tmpl w:val="0FEC1406"/>
+    <w:lvl w:ilvl="0" w:tplc="0407000F">
+      <w:start w:val="1"/>
+      <w:numFmt w:val="decimal"/>
+      <w:pStyle w:val="code"/>
+      <w:lvlText w:val="%1."/>
+      <w:lvlJc w:val="left"/>
+      <w:pPr>
+        <w:ind w:left="1068" w:hanging="360"/>
+      </w:pPr>
+      <w:rPr>
+        <w:rFonts w:hint="default"/>
+      </w:rPr>
+    </w:lvl>
+    <w:lvl w:ilvl="1" w:tplc="04070003" w:tentative="1">
       <w:start w:val="1"/>
       <w:numFmt w:val="bullet"/>
-      <w:pStyle w:val="code"/>
+      <w:lvlText w:val="o"/>
+      <w:lvlJc w:val="left"/>
+      <w:pPr>
+        <w:ind w:left="1788" w:hanging="360"/>
+      </w:pPr>
+      <w:rPr>
+        <w:rFonts w:ascii="Courier New" w:hAnsi="Courier New" w:cs="Courier New" w:hint="default"/>
+      </w:rPr>
+    </w:lvl>
+    <w:lvl w:ilvl="2" w:tplc="04070005" w:tentative="1">
+      <w:start w:val="1"/>
+      <w:numFmt w:val="bullet"/>
+      <w:lvlText w:val=""/>
+      <w:lvlJc w:val="left"/>
+      <w:pPr>
+        <w:ind w:left="2508" w:hanging="360"/>
+      </w:pPr>
+      <w:rPr>
+        <w:rFonts w:ascii="Wingdings" w:hAnsi="Wingdings" w:hint="default"/>
+      </w:rPr>
+    </w:lvl>
+    <w:lvl w:ilvl="3" w:tplc="04070001" w:tentative="1">
+      <w:start w:val="1"/>
+      <w:numFmt w:val="bullet"/>
       <w:lvlText w:val=""/>
       <w:lvlJc w:val="left"/>
       <w:pPr>
-        <w:ind w:left="1068" w:hanging="360"/>
+        <w:ind w:left="3228" w:hanging="360"/>
       </w:pPr>
       <w:rPr>
         <w:rFonts w:ascii="Symbol" w:hAnsi="Symbol" w:hint="default"/>
       </w:rPr>
     </w:lvl>
-    <w:lvl w:ilvl="1" w:tplc="04070003" w:tentative="1">
+    <w:lvl w:ilvl="4" w:tplc="04070003" w:tentative="1">
       <w:start w:val="1"/>
       <w:numFmt w:val="bullet"/>
       <w:lvlText w:val="o"/>
       <w:lvlJc w:val="left"/>
       <w:pPr>
-        <w:ind w:left="1788" w:hanging="360"/>
+        <w:ind w:left="3948" w:hanging="360"/>
       </w:pPr>
       <w:rPr>
         <w:rFonts w:ascii="Courier New" w:hAnsi="Courier New" w:cs="Courier New" w:hint="default"/>
       </w:rPr>
     </w:lvl>
-    <w:lvl w:ilvl="2" w:tplc="04070005" w:tentative="1">
+    <w:lvl w:ilvl="5" w:tplc="04070005" w:tentative="1">
       <w:start w:val="1"/>
       <w:numFmt w:val="bullet"/>
       <w:lvlText w:val=""/>
       <w:lvlJc w:val="left"/>
       <w:pPr>
-        <w:ind w:left="2508" w:hanging="360"/>
+        <w:ind w:left="4668" w:hanging="360"/>
       </w:pPr>
       <w:rPr>
         <w:rFonts w:ascii="Wingdings" w:hAnsi="Wingdings" w:hint="default"/>
       </w:rPr>
     </w:lvl>
-    <w:lvl w:ilvl="3" w:tplc="04070001" w:tentative="1">
+    <w:lvl w:ilvl="6" w:tplc="04070001" w:tentative="1">
       <w:start w:val="1"/>
       <w:numFmt w:val="bullet"/>
       <w:lvlText w:val=""/>
       <w:lvlJc w:val="left"/>
       <w:pPr>
-        <w:ind w:left="3228" w:hanging="360"/>
+        <w:ind w:left="5388" w:hanging="360"/>
       </w:pPr>
       <w:rPr>
         <w:rFonts w:ascii="Symbol" w:hAnsi="Symbol" w:hint="default"/>
       </w:rPr>
     </w:lvl>
-    <w:lvl w:ilvl="4" w:tplc="04070003" w:tentative="1">
+    <w:lvl w:ilvl="7" w:tplc="04070003" w:tentative="1">
       <w:start w:val="1"/>
       <w:numFmt w:val="bullet"/>
       <w:lvlText w:val="o"/>
       <w:lvlJc w:val="left"/>
       <w:pPr>
-        <w:ind w:left="3948" w:hanging="360"/>
+        <w:ind w:left="6108" w:hanging="360"/>
       </w:pPr>
       <w:rPr>
         <w:rFonts w:ascii="Courier New" w:hAnsi="Courier New" w:cs="Courier New" w:hint="default"/>
       </w:rPr>
     </w:lvl>
-    <w:lvl w:ilvl="5" w:tplc="04070005" w:tentative="1">
+    <w:lvl w:ilvl="8" w:tplc="04070005" w:tentative="1">
       <w:start w:val="1"/>
       <w:numFmt w:val="bullet"/>
       <w:lvlText w:val=""/>
       <w:lvlJc w:val="left"/>
       <w:pPr>
-        <w:ind w:left="4668" w:hanging="360"/>
+        <w:ind w:left="6828" w:hanging="360"/>
       </w:pPr>
       <w:rPr>
         <w:rFonts w:ascii="Wingdings" w:hAnsi="Wingdings" w:hint="default"/>
       </w:rPr>
     </w:lvl>
-    <w:lvl w:ilvl="6" w:tplc="04070001" w:tentative="1">
-      <w:start w:val="1"/>
-      <w:numFmt w:val="bullet"/>
-      <w:lvlText w:val=""/>
-      <w:lvlJc w:val="left"/>
-      <w:pPr>
-        <w:ind w:left="5388" w:hanging="360"/>
-      </w:pPr>
-      <w:rPr>
-        <w:rFonts w:ascii="Symbol" w:hAnsi="Symbol" w:hint="default"/>
-      </w:rPr>
-    </w:lvl>
-    <w:lvl w:ilvl="7" w:tplc="04070003" w:tentative="1">
-      <w:start w:val="1"/>
-      <w:numFmt w:val="bullet"/>
-      <w:lvlText w:val="o"/>
-      <w:lvlJc w:val="left"/>
-      <w:pPr>
-        <w:ind w:left="6108" w:hanging="360"/>
-      </w:pPr>
-      <w:rPr>
-        <w:rFonts w:ascii="Courier New" w:hAnsi="Courier New" w:cs="Courier New" w:hint="default"/>
-      </w:rPr>
-    </w:lvl>
-    <w:lvl w:ilvl="8" w:tplc="04070005" w:tentative="1">
-      <w:start w:val="1"/>
-      <w:numFmt w:val="bullet"/>
-      <w:lvlText w:val=""/>
-      <w:lvlJc w:val="left"/>
-      <w:pPr>
-        <w:ind w:left="6828" w:hanging="360"/>
-      </w:pPr>
-      <w:rPr>
-        <w:rFonts w:ascii="Wingdings" w:hAnsi="Wingdings" w:hint="default"/>
-      </w:rPr>
-    </w:lvl>
   </w:abstractNum>
-  <w:abstractNum w:abstractNumId="13" w15:restartNumberingAfterBreak="0">
+  <w:abstractNum w:abstractNumId="16" w15:restartNumberingAfterBreak="0">
     <w:nsid w:val="5CF26FCA"/>
     <w:multiLevelType w:val="multilevel"/>
     <w:tmpl w:val="0407001F"/>
@@ -3716,7 +3915,7 @@
       </w:pPr>
     </w:lvl>
   </w:abstractNum>
-  <w:abstractNum w:abstractNumId="14" w15:restartNumberingAfterBreak="0">
+  <w:abstractNum w:abstractNumId="17" w15:restartNumberingAfterBreak="0">
     <w:nsid w:val="5E0A5F09"/>
     <w:multiLevelType w:val="multilevel"/>
     <w:tmpl w:val="0407001F"/>
@@ -3802,7 +4001,7 @@
       </w:pPr>
     </w:lvl>
   </w:abstractNum>
-  <w:abstractNum w:abstractNumId="15" w15:restartNumberingAfterBreak="0">
+  <w:abstractNum w:abstractNumId="18" w15:restartNumberingAfterBreak="0">
     <w:nsid w:val="60A60A28"/>
     <w:multiLevelType w:val="multilevel"/>
     <w:tmpl w:val="0407001F"/>
@@ -3888,7 +4087,7 @@
       </w:pPr>
     </w:lvl>
   </w:abstractNum>
-  <w:abstractNum w:abstractNumId="16" w15:restartNumberingAfterBreak="0">
+  <w:abstractNum w:abstractNumId="19" w15:restartNumberingAfterBreak="0">
     <w:nsid w:val="660A551B"/>
     <w:multiLevelType w:val="multilevel"/>
     <w:tmpl w:val="0407001F"/>
@@ -3974,7 +4173,7 @@
       </w:pPr>
     </w:lvl>
   </w:abstractNum>
-  <w:abstractNum w:abstractNumId="17" w15:restartNumberingAfterBreak="0">
+  <w:abstractNum w:abstractNumId="20" w15:restartNumberingAfterBreak="0">
     <w:nsid w:val="6AF745D4"/>
     <w:multiLevelType w:val="hybridMultilevel"/>
     <w:tmpl w:val="1CA659E6"/>
@@ -4063,20 +4262,106 @@
       </w:pPr>
     </w:lvl>
   </w:abstractNum>
+  <w:abstractNum w:abstractNumId="21" w15:restartNumberingAfterBreak="0">
+    <w:nsid w:val="7A741100"/>
+    <w:multiLevelType w:val="multilevel"/>
+    <w:tmpl w:val="0407001F"/>
+    <w:lvl w:ilvl="0">
+      <w:start w:val="1"/>
+      <w:numFmt w:val="decimal"/>
+      <w:lvlText w:val="%1."/>
+      <w:lvlJc w:val="left"/>
+      <w:pPr>
+        <w:ind w:left="360" w:hanging="360"/>
+      </w:pPr>
+    </w:lvl>
+    <w:lvl w:ilvl="1">
+      <w:start w:val="1"/>
+      <w:numFmt w:val="decimal"/>
+      <w:lvlText w:val="%1.%2."/>
+      <w:lvlJc w:val="left"/>
+      <w:pPr>
+        <w:ind w:left="792" w:hanging="432"/>
+      </w:pPr>
+    </w:lvl>
+    <w:lvl w:ilvl="2">
+      <w:start w:val="1"/>
+      <w:numFmt w:val="decimal"/>
+      <w:lvlText w:val="%1.%2.%3."/>
+      <w:lvlJc w:val="left"/>
+      <w:pPr>
+        <w:ind w:left="1224" w:hanging="504"/>
+      </w:pPr>
+    </w:lvl>
+    <w:lvl w:ilvl="3">
+      <w:start w:val="1"/>
+      <w:numFmt w:val="decimal"/>
+      <w:lvlText w:val="%1.%2.%3.%4."/>
+      <w:lvlJc w:val="left"/>
+      <w:pPr>
+        <w:ind w:left="1728" w:hanging="648"/>
+      </w:pPr>
+    </w:lvl>
+    <w:lvl w:ilvl="4">
+      <w:start w:val="1"/>
+      <w:numFmt w:val="decimal"/>
+      <w:lvlText w:val="%1.%2.%3.%4.%5."/>
+      <w:lvlJc w:val="left"/>
+      <w:pPr>
+        <w:ind w:left="2232" w:hanging="792"/>
+      </w:pPr>
+    </w:lvl>
+    <w:lvl w:ilvl="5">
+      <w:start w:val="1"/>
+      <w:numFmt w:val="decimal"/>
+      <w:lvlText w:val="%1.%2.%3.%4.%5.%6."/>
+      <w:lvlJc w:val="left"/>
+      <w:pPr>
+        <w:ind w:left="2736" w:hanging="936"/>
+      </w:pPr>
+    </w:lvl>
+    <w:lvl w:ilvl="6">
+      <w:start w:val="1"/>
+      <w:numFmt w:val="decimal"/>
+      <w:lvlText w:val="%1.%2.%3.%4.%5.%6.%7."/>
+      <w:lvlJc w:val="left"/>
+      <w:pPr>
+        <w:ind w:left="3240" w:hanging="1080"/>
+      </w:pPr>
+    </w:lvl>
+    <w:lvl w:ilvl="7">
+      <w:start w:val="1"/>
+      <w:numFmt w:val="decimal"/>
+      <w:lvlText w:val="%1.%2.%3.%4.%5.%6.%7.%8."/>
+      <w:lvlJc w:val="left"/>
+      <w:pPr>
+        <w:ind w:left="3744" w:hanging="1224"/>
+      </w:pPr>
+    </w:lvl>
+    <w:lvl w:ilvl="8">
+      <w:start w:val="1"/>
+      <w:numFmt w:val="decimal"/>
+      <w:lvlText w:val="%1.%2.%3.%4.%5.%6.%7.%8.%9."/>
+      <w:lvlJc w:val="left"/>
+      <w:pPr>
+        <w:ind w:left="4320" w:hanging="1440"/>
+      </w:pPr>
+    </w:lvl>
+  </w:abstractNum>
   <w:num w:numId="1">
-    <w:abstractNumId w:val="6"/>
+    <w:abstractNumId w:val="7"/>
   </w:num>
   <w:num w:numId="2">
-    <w:abstractNumId w:val="12"/>
+    <w:abstractNumId w:val="15"/>
   </w:num>
   <w:num w:numId="3">
-    <w:abstractNumId w:val="11"/>
+    <w:abstractNumId w:val="14"/>
   </w:num>
   <w:num w:numId="4">
-    <w:abstractNumId w:val="8"/>
+    <w:abstractNumId w:val="9"/>
   </w:num>
   <w:num w:numId="5">
-    <w:abstractNumId w:val="17"/>
+    <w:abstractNumId w:val="20"/>
   </w:num>
   <w:num w:numId="6">
     <w:abstractNumId w:val="1"/>
@@ -4085,13 +4370,13 @@
     <w:abstractNumId w:val="2"/>
   </w:num>
   <w:num w:numId="8">
-    <w:abstractNumId w:val="10"/>
+    <w:abstractNumId w:val="13"/>
   </w:num>
   <w:num w:numId="9">
-    <w:abstractNumId w:val="5"/>
+    <w:abstractNumId w:val="6"/>
   </w:num>
   <w:num w:numId="10">
-    <w:abstractNumId w:val="16"/>
+    <w:abstractNumId w:val="19"/>
   </w:num>
   <w:num w:numId="11">
     <w:abstractNumId w:val="3"/>
@@ -4100,22 +4385,34 @@
     <w:abstractNumId w:val="0"/>
   </w:num>
   <w:num w:numId="13">
-    <w:abstractNumId w:val="7"/>
+    <w:abstractNumId w:val="8"/>
   </w:num>
   <w:num w:numId="14">
+    <w:abstractNumId w:val="5"/>
+  </w:num>
+  <w:num w:numId="15">
+    <w:abstractNumId w:val="16"/>
+  </w:num>
+  <w:num w:numId="16">
+    <w:abstractNumId w:val="12"/>
+  </w:num>
+  <w:num w:numId="17">
+    <w:abstractNumId w:val="18"/>
+  </w:num>
+  <w:num w:numId="18">
+    <w:abstractNumId w:val="17"/>
+  </w:num>
+  <w:num w:numId="19">
     <w:abstractNumId w:val="4"/>
   </w:num>
-  <w:num w:numId="15">
-    <w:abstractNumId w:val="13"/>
+  <w:num w:numId="20">
+    <w:abstractNumId w:val="10"/>
   </w:num>
-  <w:num w:numId="16">
-    <w:abstractNumId w:val="9"/>
+  <w:num w:numId="21">
+    <w:abstractNumId w:val="11"/>
   </w:num>
-  <w:num w:numId="17">
-    <w:abstractNumId w:val="15"/>
-  </w:num>
-  <w:num w:numId="18">
-    <w:abstractNumId w:val="14"/>
+  <w:num w:numId="22">
+    <w:abstractNumId w:val="21"/>
   </w:num>
 </w:numbering>
 </file>

</xml_diff>